<commit_message>
updated clarification on assignment 9
</commit_message>
<xml_diff>
--- a/HW2/question9_Assignment 2 .docx
+++ b/HW2/question9_Assignment 2 .docx
@@ -3,217 +3,446 @@
 <w:document xmlns:wpc="http://schemas.microsoft.com/office/word/2010/wordprocessingCanvas" xmlns:mc="http://schemas.openxmlformats.org/markup-compatibility/2006" xmlns:o="urn:schemas-microsoft-com:office:office" xmlns:r="http://schemas.openxmlformats.org/officeDocument/2006/relationships" xmlns:m="http://schemas.openxmlformats.org/officeDocument/2006/math" xmlns:v="urn:schemas-microsoft-com:vml" xmlns:wp14="http://schemas.microsoft.com/office/word/2010/wordprocessingDrawing" xmlns:wp="http://schemas.openxmlformats.org/drawingml/2006/wordprocessingDrawing" xmlns:w10="urn:schemas-microsoft-com:office:word" xmlns:w="http://schemas.openxmlformats.org/wordprocessingml/2006/main" xmlns:w14="http://schemas.microsoft.com/office/word/2010/wordml" xmlns:w15="http://schemas.microsoft.com/office/word/2012/wordml" xmlns:wpg="http://schemas.microsoft.com/office/word/2010/wordprocessingGroup" xmlns:wpi="http://schemas.microsoft.com/office/word/2010/wordprocessingInk" xmlns:wne="http://schemas.microsoft.com/office/word/2006/wordml" xmlns:wps="http://schemas.microsoft.com/office/word/2010/wordprocessingShape" mc:Ignorable="w14 w15 wp14">
   <w:body>
     <w:p>
-      <w:r>
-        <w:t xml:space="preserve">0 &lt;= precision &lt;=1   </w:t>
-      </w:r>
-    </w:p>
-    <w:p>
-      <w:r>
-        <w:t>0 &lt;= sensitivity &lt;=1</w:t>
-      </w:r>
-    </w:p>
-    <w:p>
-      <w:r>
-        <w:t xml:space="preserve">0 &lt; </w:t>
-      </w:r>
-      <w:r>
-        <w:t>=</w:t>
-      </w:r>
-      <w:r>
-        <w:t>precision * sensitivity &lt;</w:t>
-      </w:r>
-      <w:r>
-        <w:t>=</w:t>
-      </w:r>
-      <w:r>
-        <w:t xml:space="preserve"> sensitivity</w:t>
-      </w:r>
-    </w:p>
-    <w:p>
-      <w:r>
-        <w:t>0&lt;</w:t>
-      </w:r>
-      <w:r>
-        <w:t>=</w:t>
-      </w:r>
-      <w:r>
-        <w:t xml:space="preserve"> 2*</w:t>
+      <w:pPr>
+        <w:rPr>
+          <w:rFonts w:ascii="Cambria Math" w:hAnsi="Cambria Math" w:cs="Cambria Math"/>
+        </w:rPr>
+      </w:pPr>
+      <w:r>
+        <w:rPr>
+          <w:b/>
+          <w:u w:val="single"/>
+        </w:rPr>
+        <w:t>Precision metric</w:t>
+      </w:r>
+      <w:r>
+        <w:rPr>
+          <w:b/>
+          <w:u w:val="single"/>
+        </w:rPr>
+        <w:t xml:space="preserve"> formula is</w:t>
+      </w:r>
+      <w:r>
+        <w:t>- (</w:t>
+      </w:r>
+      <w:r>
+        <w:rPr>
+          <w:rFonts w:ascii="Cambria Math" w:hAnsi="Cambria Math" w:cs="Cambria Math"/>
+        </w:rPr>
+        <w:t>𝑇𝑃</w:t>
+      </w:r>
+      <w:r>
+        <w:t>/</w:t>
+      </w:r>
+      <w:r>
+        <w:rPr>
+          <w:rFonts w:ascii="Cambria Math" w:hAnsi="Cambria Math" w:cs="Cambria Math"/>
+        </w:rPr>
+        <w:t>𝑇𝑃</w:t>
+      </w:r>
+      <w:r>
+        <w:t xml:space="preserve"> +</w:t>
+      </w:r>
+      <w:r>
+        <w:rPr>
+          <w:rFonts w:ascii="Cambria Math" w:hAnsi="Cambria Math" w:cs="Cambria Math"/>
+        </w:rPr>
+        <w:t>𝐹𝑃</w:t>
+      </w:r>
+      <w:proofErr w:type="gramStart"/>
+      <w:r>
+        <w:rPr>
+          <w:rFonts w:ascii="Cambria Math" w:hAnsi="Cambria Math" w:cs="Cambria Math"/>
+        </w:rPr>
+        <w:t>) ,</w:t>
+      </w:r>
+      <w:proofErr w:type="gramEnd"/>
+      <w:r>
+        <w:rPr>
+          <w:rFonts w:ascii="Cambria Math" w:hAnsi="Cambria Math" w:cs="Cambria Math"/>
+        </w:rPr>
+        <w:t xml:space="preserve"> lowest possible value would be 0 when TP is =0 and max value will be 1 when FP=0</w:t>
+      </w:r>
+    </w:p>
+    <w:p>
+      <w:pPr>
+        <w:rPr>
+          <w:rFonts w:ascii="Cambria Math" w:hAnsi="Cambria Math" w:cs="Cambria Math"/>
+        </w:rPr>
+      </w:pPr>
+    </w:p>
+    <w:p>
+      <w:pPr>
+        <w:rPr>
+          <w:rFonts w:ascii="Cambria Math" w:hAnsi="Cambria Math" w:cs="Cambria Math"/>
+        </w:rPr>
+      </w:pPr>
+      <w:r>
+        <w:rPr>
+          <w:b/>
+          <w:u w:val="single"/>
+        </w:rPr>
+        <w:t>Sensitivity</w:t>
+      </w:r>
+      <w:r>
+        <w:rPr>
+          <w:b/>
+          <w:u w:val="single"/>
+        </w:rPr>
+        <w:t xml:space="preserve"> metric formula is</w:t>
+      </w:r>
+      <w:r>
+        <w:t xml:space="preserve">- </w:t>
+      </w:r>
+      <w:r>
+        <w:t>(</w:t>
+      </w:r>
+      <w:r>
+        <w:rPr>
+          <w:rFonts w:ascii="Cambria Math" w:hAnsi="Cambria Math" w:cs="Cambria Math"/>
+        </w:rPr>
+        <w:t>𝑇𝑃</w:t>
+      </w:r>
+      <w:r>
+        <w:rPr>
+          <w:rFonts w:ascii="Cambria Math" w:hAnsi="Cambria Math" w:cs="Cambria Math"/>
+        </w:rPr>
+        <w:t>/</w:t>
       </w:r>
       <w:r>
         <w:t xml:space="preserve"> </w:t>
       </w:r>
       <w:r>
-        <w:t>precision * sensitivity</w:t>
-      </w:r>
-      <w:r>
-        <w:t>&lt;</w:t>
-      </w:r>
-      <w:r>
-        <w:t>=</w:t>
-      </w:r>
-      <w:r>
-        <w:t xml:space="preserve"> 2* </w:t>
-      </w:r>
-      <w:r>
-        <w:t>sensitivity</w:t>
-      </w:r>
-      <w:r>
-        <w:t xml:space="preserve">  </w:t>
+        <w:rPr>
+          <w:rFonts w:ascii="Cambria Math" w:hAnsi="Cambria Math" w:cs="Cambria Math"/>
+        </w:rPr>
+        <w:t>𝑇𝑃</w:t>
+      </w:r>
+      <w:r>
+        <w:t xml:space="preserve"> +</w:t>
+      </w:r>
+      <w:r>
+        <w:rPr>
+          <w:rFonts w:ascii="Cambria Math" w:hAnsi="Cambria Math" w:cs="Cambria Math"/>
+        </w:rPr>
+        <w:t>𝐹𝑁</w:t>
+      </w:r>
+      <w:r>
+        <w:rPr>
+          <w:rFonts w:ascii="Cambria Math" w:hAnsi="Cambria Math" w:cs="Cambria Math"/>
+        </w:rPr>
+        <w:t>)</w:t>
+      </w:r>
+      <w:r>
+        <w:rPr>
+          <w:rFonts w:ascii="Cambria Math" w:hAnsi="Cambria Math" w:cs="Cambria Math"/>
+        </w:rPr>
+        <w:t>, lowest possible value would be 0 when TP is =0</w:t>
+      </w:r>
+      <w:r>
+        <w:rPr>
+          <w:rFonts w:ascii="Cambria Math" w:hAnsi="Cambria Math" w:cs="Cambria Math"/>
+        </w:rPr>
+        <w:t xml:space="preserve"> and max value will be 1 when FN</w:t>
+      </w:r>
+      <w:r>
+        <w:rPr>
+          <w:rFonts w:ascii="Cambria Math" w:hAnsi="Cambria Math" w:cs="Cambria Math"/>
+        </w:rPr>
+        <w:t>=0</w:t>
+      </w:r>
+    </w:p>
+    <w:p/>
+    <w:p>
+      <w:pPr>
+        <w:rPr>
+          <w:rFonts w:ascii="Cambria Math" w:hAnsi="Cambria Math" w:cs="Cambria Math"/>
+        </w:rPr>
+      </w:pPr>
+      <w:r>
+        <w:rPr>
+          <w:b/>
+          <w:u w:val="single"/>
+        </w:rPr>
+        <w:t>Specificity</w:t>
+      </w:r>
+      <w:r>
+        <w:rPr>
+          <w:b/>
+          <w:u w:val="single"/>
+        </w:rPr>
+        <w:t xml:space="preserve"> metric formula is</w:t>
+      </w:r>
+      <w:r>
+        <w:t xml:space="preserve">- </w:t>
+      </w:r>
+      <w:r>
+        <w:t>(</w:t>
+      </w:r>
+      <w:r>
+        <w:rPr>
+          <w:rFonts w:ascii="Cambria Math" w:hAnsi="Cambria Math" w:cs="Cambria Math"/>
+        </w:rPr>
+        <w:t>𝑇𝑁</w:t>
+      </w:r>
+      <w:r>
+        <w:t xml:space="preserve"> </w:t>
+      </w:r>
+      <w:r>
+        <w:t>/</w:t>
+      </w:r>
+      <w:r>
+        <w:rPr>
+          <w:rFonts w:ascii="Cambria Math" w:hAnsi="Cambria Math" w:cs="Cambria Math"/>
+        </w:rPr>
+        <w:t>𝑇𝑁</w:t>
+      </w:r>
+      <w:r>
+        <w:t>+</w:t>
+      </w:r>
+      <w:r>
+        <w:rPr>
+          <w:rFonts w:ascii="Cambria Math" w:hAnsi="Cambria Math" w:cs="Cambria Math"/>
+        </w:rPr>
+        <w:t>𝐹𝑃</w:t>
+      </w:r>
+      <w:r>
+        <w:rPr>
+          <w:rFonts w:ascii="Cambria Math" w:hAnsi="Cambria Math" w:cs="Cambria Math"/>
+        </w:rPr>
+        <w:t>)</w:t>
       </w:r>
       <w:proofErr w:type="gramStart"/>
       <w:r>
-        <w:t>....(</w:t>
+        <w:rPr>
+          <w:rFonts w:ascii="Cambria Math" w:hAnsi="Cambria Math" w:cs="Cambria Math"/>
+        </w:rPr>
+        <w:t>,</w:t>
+      </w:r>
+      <w:r>
+        <w:rPr>
+          <w:rFonts w:ascii="Cambria Math" w:hAnsi="Cambria Math" w:cs="Cambria Math"/>
+        </w:rPr>
+        <w:t>lowest</w:t>
       </w:r>
       <w:proofErr w:type="gramEnd"/>
       <w:r>
-        <w:t>1)</w:t>
+        <w:rPr>
+          <w:rFonts w:ascii="Cambria Math" w:hAnsi="Cambria Math" w:cs="Cambria Math"/>
+        </w:rPr>
+        <w:t xml:space="preserve"> p</w:t>
+      </w:r>
+      <w:r>
+        <w:rPr>
+          <w:rFonts w:ascii="Cambria Math" w:hAnsi="Cambria Math" w:cs="Cambria Math"/>
+        </w:rPr>
+        <w:t>ossible value would be 0 when TN</w:t>
+      </w:r>
+      <w:r>
+        <w:rPr>
+          <w:rFonts w:ascii="Cambria Math" w:hAnsi="Cambria Math" w:cs="Cambria Math"/>
+        </w:rPr>
+        <w:t xml:space="preserve"> is =0</w:t>
+      </w:r>
+      <w:r>
+        <w:rPr>
+          <w:rFonts w:ascii="Cambria Math" w:hAnsi="Cambria Math" w:cs="Cambria Math"/>
+        </w:rPr>
+        <w:t xml:space="preserve"> and max value will be 1 when FP</w:t>
+      </w:r>
+      <w:r>
+        <w:rPr>
+          <w:rFonts w:ascii="Cambria Math" w:hAnsi="Cambria Math" w:cs="Cambria Math"/>
+        </w:rPr>
+        <w:t>=0</w:t>
       </w:r>
     </w:p>
     <w:p/>
     <w:p>
       <w:r>
-        <w:t xml:space="preserve">0 &lt; </w:t>
-      </w:r>
-      <w:r>
-        <w:t xml:space="preserve">= </w:t>
-      </w:r>
-      <w:r>
-        <w:t>precision +sensitivity &lt;</w:t>
-      </w:r>
-      <w:r>
-        <w:t>=</w:t>
-      </w:r>
-      <w:r>
-        <w:t xml:space="preserve"> </w:t>
-      </w:r>
-      <w:proofErr w:type="gramStart"/>
-      <w:r>
-        <w:t>2  …</w:t>
-      </w:r>
-      <w:proofErr w:type="gramEnd"/>
-      <w:r>
-        <w:t>..(2)</w:t>
-      </w:r>
-    </w:p>
-    <w:p/>
-    <w:p>
-      <w:r>
-        <w:t>If we now divide (1) by (2) we get</w:t>
-      </w:r>
-    </w:p>
-    <w:p/>
-    <w:p>
-      <w:r>
-        <w:t>0&lt;</w:t>
-      </w:r>
-      <w:r>
-        <w:t>=</w:t>
-      </w:r>
-      <w:r>
-        <w:t xml:space="preserve"> </w:t>
-      </w:r>
-      <w:r>
-        <w:t>(</w:t>
-      </w:r>
-      <w:r>
-        <w:t>2*</w:t>
-      </w:r>
-      <w:r>
-        <w:t xml:space="preserve"> </w:t>
-      </w:r>
-      <w:r>
-        <w:t>precision * sensitivity</w:t>
-      </w:r>
-      <w:r>
-        <w:t>)</w:t>
-      </w:r>
-      <w:proofErr w:type="gramStart"/>
-      <w:r>
-        <w:t>/(</w:t>
-      </w:r>
-      <w:proofErr w:type="gramEnd"/>
-      <w:r>
-        <w:t xml:space="preserve"> </w:t>
-      </w:r>
-      <w:r>
-        <w:t xml:space="preserve">precision +sensitivity </w:t>
-      </w:r>
-      <w:r>
-        <w:t>)</w:t>
-      </w:r>
-      <w:r>
-        <w:t xml:space="preserve">&lt; </w:t>
-      </w:r>
-      <w:r>
-        <w:t>=</w:t>
-      </w:r>
-      <w:r>
-        <w:t xml:space="preserve">2* sensitivity </w:t>
-      </w:r>
-      <w:r>
-        <w:t>/2</w:t>
-      </w:r>
-    </w:p>
-    <w:p>
-      <w:r>
-        <w:t xml:space="preserve"> 0&lt; </w:t>
-      </w:r>
-      <w:proofErr w:type="gramStart"/>
-      <w:r>
-        <w:t>=</w:t>
-      </w:r>
-      <w:r>
-        <w:t>(</w:t>
-      </w:r>
-      <w:proofErr w:type="gramEnd"/>
-      <w:r>
-        <w:t>2*</w:t>
-      </w:r>
-      <w:r>
-        <w:t xml:space="preserve"> </w:t>
-      </w:r>
-      <w:r>
-        <w:t>precision * sensitivity)/(</w:t>
-      </w:r>
-      <w:r>
-        <w:t xml:space="preserve"> </w:t>
-      </w:r>
-      <w:r>
-        <w:t>precision +sensitivity )</w:t>
-      </w:r>
-      <w:r>
-        <w:t>&lt;</w:t>
-      </w:r>
-      <w:r>
-        <w:t xml:space="preserve"> =</w:t>
-      </w:r>
-      <w:r>
-        <w:t xml:space="preserve"> </w:t>
-      </w:r>
-      <w:r>
-        <w:t xml:space="preserve"> sensitivity </w:t>
-      </w:r>
-    </w:p>
-    <w:p>
-      <w:r>
-        <w:t xml:space="preserve"> Hence this equation can have min value of 0 and max value &lt;</w:t>
-      </w:r>
-      <w:r>
-        <w:t>=</w:t>
-      </w:r>
-      <w:proofErr w:type="gramStart"/>
-      <w:r>
-        <w:t>1  (</w:t>
-      </w:r>
-      <w:proofErr w:type="gramEnd"/>
-      <w:r>
-        <w:t>sensi</w:t>
-      </w:r>
-      <w:r>
-        <w:t>tivity max value 1)</w:t>
+        <w:t>Based on the above min and max values following equations can be formulated:</w:t>
       </w:r>
       <w:bookmarkStart w:id="0" w:name="_GoBack"/>
       <w:bookmarkEnd w:id="0"/>
+    </w:p>
+    <w:p/>
+    <w:p>
+      <w:r>
+        <w:t xml:space="preserve">0 &lt;= precision &lt;=1   </w:t>
+      </w:r>
+    </w:p>
+    <w:p>
+      <w:r>
+        <w:t>0 &lt;= sensitivity &lt;=1</w:t>
+      </w:r>
+    </w:p>
+    <w:p>
+      <w:r>
+        <w:t xml:space="preserve">0 &lt; </w:t>
+      </w:r>
+      <w:r>
+        <w:t>=</w:t>
+      </w:r>
+      <w:r>
+        <w:t>precision * sensitivity &lt;</w:t>
+      </w:r>
+      <w:r>
+        <w:t>=</w:t>
+      </w:r>
+      <w:r>
+        <w:t xml:space="preserve"> sensitivity</w:t>
+      </w:r>
+    </w:p>
+    <w:p>
+      <w:r>
+        <w:t>0&lt;</w:t>
+      </w:r>
+      <w:r>
+        <w:t>=</w:t>
+      </w:r>
+      <w:r>
+        <w:t xml:space="preserve"> 2*</w:t>
+      </w:r>
+      <w:r>
+        <w:t xml:space="preserve"> </w:t>
+      </w:r>
+      <w:r>
+        <w:t>precision * sensitivity&lt;</w:t>
+      </w:r>
+      <w:r>
+        <w:t>=</w:t>
+      </w:r>
+      <w:r>
+        <w:t xml:space="preserve"> 2* sensitivity  </w:t>
+      </w:r>
+      <w:proofErr w:type="gramStart"/>
+      <w:r>
+        <w:t>....(</w:t>
+      </w:r>
+      <w:proofErr w:type="gramEnd"/>
+      <w:r>
+        <w:t>1)</w:t>
+      </w:r>
+    </w:p>
+    <w:p/>
+    <w:p>
+      <w:r>
+        <w:t xml:space="preserve">0 &lt; </w:t>
+      </w:r>
+      <w:r>
+        <w:t xml:space="preserve">= </w:t>
+      </w:r>
+      <w:r>
+        <w:t>precision +sensitivity &lt;</w:t>
+      </w:r>
+      <w:r>
+        <w:t>=</w:t>
+      </w:r>
+      <w:r>
+        <w:t xml:space="preserve"> </w:t>
+      </w:r>
+      <w:proofErr w:type="gramStart"/>
+      <w:r>
+        <w:t>2  …</w:t>
+      </w:r>
+      <w:proofErr w:type="gramEnd"/>
+      <w:r>
+        <w:t>..(2)</w:t>
+      </w:r>
+    </w:p>
+    <w:p/>
+    <w:p>
+      <w:r>
+        <w:t>If we now divide (1) by (2) we get</w:t>
+      </w:r>
+    </w:p>
+    <w:p/>
+    <w:p>
+      <w:r>
+        <w:t>0&lt;</w:t>
+      </w:r>
+      <w:r>
+        <w:t>=</w:t>
+      </w:r>
+      <w:r>
+        <w:t xml:space="preserve"> (2*</w:t>
+      </w:r>
+      <w:r>
+        <w:t xml:space="preserve"> </w:t>
+      </w:r>
+      <w:r>
+        <w:t>precision * sensitivity)</w:t>
+      </w:r>
+      <w:proofErr w:type="gramStart"/>
+      <w:r>
+        <w:t>/(</w:t>
+      </w:r>
+      <w:proofErr w:type="gramEnd"/>
+      <w:r>
+        <w:t xml:space="preserve"> </w:t>
+      </w:r>
+      <w:r>
+        <w:t xml:space="preserve">precision +sensitivity )&lt; </w:t>
+      </w:r>
+      <w:r>
+        <w:t>=</w:t>
+      </w:r>
+      <w:r>
+        <w:t>2* sensitivity /2</w:t>
+      </w:r>
+    </w:p>
+    <w:p>
+      <w:r>
+        <w:t xml:space="preserve"> 0&lt; </w:t>
+      </w:r>
+      <w:proofErr w:type="gramStart"/>
+      <w:r>
+        <w:t>=</w:t>
+      </w:r>
+      <w:r>
+        <w:t>(</w:t>
+      </w:r>
+      <w:proofErr w:type="gramEnd"/>
+      <w:r>
+        <w:t>2*</w:t>
+      </w:r>
+      <w:r>
+        <w:t xml:space="preserve"> </w:t>
+      </w:r>
+      <w:r>
+        <w:t>precision * sensitivity)/(</w:t>
+      </w:r>
+      <w:r>
+        <w:t xml:space="preserve"> </w:t>
+      </w:r>
+      <w:r>
+        <w:t>precision +sensitivity )&lt;</w:t>
+      </w:r>
+      <w:r>
+        <w:t xml:space="preserve"> =</w:t>
+      </w:r>
+      <w:r>
+        <w:t xml:space="preserve">  sensitivity </w:t>
+      </w:r>
+    </w:p>
+    <w:p>
+      <w:r>
+        <w:t xml:space="preserve"> Hence this equation can have min value of 0 and max value &lt;</w:t>
+      </w:r>
+      <w:r>
+        <w:t>=</w:t>
+      </w:r>
+      <w:proofErr w:type="gramStart"/>
+      <w:r>
+        <w:t>1  (</w:t>
+      </w:r>
+      <w:proofErr w:type="gramEnd"/>
+      <w:r>
+        <w:t>sensi</w:t>
+      </w:r>
+      <w:r>
+        <w:t>tivity max value 1)</w:t>
+      </w:r>
     </w:p>
     <w:p/>
     <w:p/>

</xml_diff>